<commit_message>
submitted!! code = life
</commit_message>
<xml_diff>
--- a/assignment_documentation.docx
+++ b/assignment_documentation.docx
@@ -26,118 +26,151 @@
     </w:p>
     <w:p>
       <w:r>
-        <w:t>My solution reads in data using the foll</w:t>
-      </w:r>
-      <w:r>
-        <w:t>ow</w:t>
-      </w:r>
-      <w:r>
-        <w:t>ing code:</w:t>
-      </w:r>
-    </w:p>
-    <w:p/>
-    <w:p>
-      <w:r>
-        <w:t xml:space="preserve">FILE * pointer;
-    </w:t>
-      </w:r>
-    </w:p>
-    <w:p>
-      <w:r>
-        <w:t xml:space="preserve">int size;
-  </w:t>
-      </w:r>
-    </w:p>
-    <w:p>
-      <w:r>
+        <w:t xml:space="preserve">When you test data you will need to </w:t>
+      </w:r>
+      <w:r>
+        <w:t xml:space="preserve">be aware of how my solution </w:t>
+      </w:r>
+      <w:r>
+        <w:t>reads in data and wher</w:t>
+      </w:r>
+      <w:r>
+        <w:t xml:space="preserve">e it is done in my solution.
+ </w:t>
+      </w:r>
+      <w:r>
+        <w:t>The following code is used to</w:t>
+      </w:r>
+      <w:r>
+        <w:t xml:space="preserve"> read in test#.txt test data,
+    fopen("../test26.txt", "r"),     </w:t>
+      </w:r>
+      <w:r>
+        <w:t>found in ge</w:t>
+      </w:r>
+      <w:r>
+        <w:t>tSize() function on line 144</w:t>
+      </w:r>
+      <w:r>
+        <w:t xml:space="preserve"> and also in fillArray() </w:t>
+      </w:r>
+      <w:r>
+        <w:t>function on line 165 of my codesolution. Below is the code from within getSize() function as an example. Please adjust accordingly to read in your data.</w:t>
+      </w:r>
+    </w:p>
+    <w:p/>
+    <w:p>
+      <w:pPr>
+        <w:rPr>
+          <w:b/>
+        </w:rPr>
+      </w:pPr>
+      <w:r>
+        <w:rPr>
+          <w:b/>
+        </w:rPr>
+        <w:t>In getSize() function:</w:t>
+      </w:r>
+    </w:p>
+    <w:p>
+      <w:pPr>
+        <w:rPr>
+          <w:color w:val="008000"/>
+        </w:rPr>
+      </w:pPr>
+      <w:r>
+        <w:rPr>
+          <w:color w:val="008000"/>
+        </w:rPr>
+        <w:t xml:space="preserve">FILE * pointer;     </w:t>
+      </w:r>
+    </w:p>
+    <w:p>
+      <w:pPr>
+        <w:rPr>
+          <w:color w:val="008000"/>
+        </w:rPr>
+      </w:pPr>
+      <w:r>
+        <w:rPr>
+          <w:color w:val="008000"/>
+        </w:rPr>
+        <w:t xml:space="preserve">int size;   </w:t>
+      </w:r>
+    </w:p>
+    <w:p>
+      <w:pPr>
+        <w:rPr>
+          <w:color w:val="008000"/>
+        </w:rPr>
+      </w:pPr>
+      <w:r>
+        <w:rPr>
+          <w:color w:val="008000"/>
+        </w:rPr>
         <w:t xml:space="preserve">  </w:t>
       </w:r>
     </w:p>
     <w:p>
-      <w:r>
+      <w:pPr>
+        <w:rPr>
+          <w:color w:val="7F7F7F" w:themeColor="text1" w:themeTint="80"/>
+        </w:rPr>
+      </w:pPr>
+      <w:r>
+        <w:rPr>
+          <w:color w:val="7F7F7F" w:themeColor="text1" w:themeTint="80"/>
+        </w:rPr>
         <w:t xml:space="preserve">// file reads here.  Change according to your </w:t>
       </w:r>
       <w:r>
+        <w:rPr>
+          <w:color w:val="7F7F7F" w:themeColor="text1" w:themeTint="80"/>
+        </w:rPr>
         <w:t>data</w:t>
       </w:r>
       <w:r>
-        <w:t xml:space="preserve"> name and location</w:t>
-      </w:r>
-      <w:r>
-        <w:t>.</w:t>
-      </w:r>
-      <w:r>
-        <w:t xml:space="preserve">
-    </w:t>
-      </w:r>
-      <w:r>
-        <w:t xml:space="preserve">
-    </w:t>
-      </w:r>
-    </w:p>
-    <w:p>
-      <w:r>
+        <w:rPr>
+          <w:color w:val="7F7F7F" w:themeColor="text1" w:themeTint="80"/>
+        </w:rPr>
+        <w:t xml:space="preserve"> name and location.     </w:t>
+      </w:r>
+      <w:r>
+        <w:rPr>
+          <w:color w:val="7F7F7F" w:themeColor="text1" w:themeTint="80"/>
+        </w:rPr>
+        <w:t xml:space="preserve">     </w:t>
+      </w:r>
+    </w:p>
+    <w:p>
+      <w:pPr>
+        <w:rPr>
+          <w:color w:val="008000"/>
+        </w:rPr>
+      </w:pPr>
+      <w:r>
+        <w:rPr>
+          <w:color w:val="008000"/>
+        </w:rPr>
         <w:t>pointer = fopen("../test1</w:t>
       </w:r>
       <w:r>
+        <w:rPr>
+          <w:color w:val="008000"/>
+        </w:rPr>
         <w:t xml:space="preserve">.txt", "r"); </w:t>
       </w:r>
       <w:r>
+        <w:rPr>
+          <w:color w:val="008000"/>
+        </w:rPr>
         <w:t xml:space="preserve"> </w:t>
       </w:r>
-    </w:p>
-    <w:p>
-      <w:r>
-        <w:t xml:space="preserve">
-    </w:t>
-      </w:r>
-    </w:p>
-    <w:p>
-      <w:r>
-        <w:t xml:space="preserve">if(pointer == NULL)
-    </w:t>
-      </w:r>
-    </w:p>
-    <w:p>
-      <w:r>
-        <w:t xml:space="preserve">{
-        </w:t>
-      </w:r>
-    </w:p>
-    <w:p>
-      <w:pPr>
-        <w:ind w:firstLine="720"/>
-      </w:pPr>
-      <w:r>
-        <w:t xml:space="preserve">printf("Open operation failed.");
-        </w:t>
-      </w:r>
-    </w:p>
-    <w:p>
-      <w:pPr>
-        <w:ind w:firstLine="720"/>
-      </w:pPr>
-      <w:r>
-        <w:t xml:space="preserve">return 1;
-    </w:t>
-      </w:r>
-    </w:p>
-    <w:p>
-      <w:r>
-        <w:t xml:space="preserve">}
-</w:t>
-      </w:r>
-    </w:p>
-    <w:p/>
-    <w:p>
-      <w:r>
-        <w:t xml:space="preserve">When you test data you will need to be aware of this </w:t>
-      </w:r>
-      <w:r>
-        <w:t>fopen("../test26.txt", "r")</w:t>
-      </w:r>
-      <w:r>
-        <w:t xml:space="preserve"> found in getSize() function on line 130 and also in fillArray() function on line 150 of my code solution.</w:t>
+      <w:r>
+        <w:rPr>
+          <w:color w:val="008000"/>
+        </w:rPr>
+        <w:t xml:space="preserve">     </w:t>
       </w:r>
     </w:p>
     <w:p>
@@ -148,6 +181,13 @@
           <w:szCs w:val="40"/>
         </w:rPr>
       </w:pPr>
+      <w:r>
+        <w:rPr>
+          <w:sz w:val="40"/>
+          <w:szCs w:val="40"/>
+        </w:rPr>
+        <w:t xml:space="preserve">1. </w:t>
+      </w:r>
       <w:r>
         <w:rPr>
           <w:sz w:val="40"/>
@@ -185,7 +225,13 @@
         <w:t>the fi</w:t>
       </w:r>
       <w:r>
-        <w:t>rst data from the test.txt file. Size will be used as a parameter for size for all arrays and array operation.</w:t>
+        <w:t>rst data from the test.txt file. Size will be used as a parameter for size for all arrays and array operation</w:t>
+      </w:r>
+      <w:r>
+        <w:t>s</w:t>
+      </w:r>
+      <w:r>
+        <w:t>.</w:t>
       </w:r>
       <w:r>
         <w:t xml:space="preserve"> </w:t>
@@ -202,7 +248,22 @@
     </w:p>
     <w:p>
       <w:r>
-        <w:t xml:space="preserve">Solved appears in main and also in solveArray() function and specialCase() function. In each case solved is used a variable which tests if puzzled is solved with the value of 1 equalling solved. </w:t>
+        <w:t xml:space="preserve">Solved </w:t>
+      </w:r>
+      <w:r>
+        <w:t>is used in several functions but all for the same purpose. You will find it in</w:t>
+      </w:r>
+      <w:r>
+        <w:t xml:space="preserve"> main</w:t>
+      </w:r>
+      <w:r>
+        <w:t xml:space="preserve">(), </w:t>
+      </w:r>
+      <w:r>
+        <w:t>solveArray() function and specialCase() function. In each case solve</w:t>
+      </w:r>
+      <w:r>
+        <w:t>d is used a variable to the status of the puzzle. 1 means puzzle is solved program can print solution and finish, 2 means puzzle was not solved by simple solution and now puzzle will be sent to specialCase() and any other number means not solved.</w:t>
       </w:r>
     </w:p>
     <w:p/>
@@ -222,9 +283,16 @@
     </w:p>
     <w:p>
       <w:r>
-        <w:t>myArray will take initial puzzle data from test.txt file using fscanf() within a nested loop. Pointer to myArray  is passed to solveArray() function to be solved. Again it will be passed to specialCase() if puzzle turns out to be more difficult. When and if myArray is passed to specialCase() it will be passed updated to the point the solveArray() could achieve. The rest of the work to solve will be done in specialCase().</w:t>
-      </w:r>
-    </w:p>
+        <w:t>myArray will take initial puzzle data from test.txt file using fscanf() within a nested loop</w:t>
+      </w:r>
+      <w:r>
+        <w:t>s</w:t>
+      </w:r>
+      <w:r>
+        <w:t>. Pointer to myArray  is passed to solveArray() function to be solved. Again it will be passed to specialCase() if puzzle turns out to be more difficult. When and if myArray is passed to specialCase() it will be passed updated to the point the solveArray() could achieve. The rest of the work to solve will be done in specialCase().</w:t>
+      </w:r>
+    </w:p>
+    <w:p/>
     <w:p/>
     <w:p>
       <w:pPr>
@@ -253,7 +321,37 @@
     </w:p>
     <w:p>
       <w:r>
-        <w:t>Initially memory is allocated for copyArray with using malloc() along with myArray but it is only used if solveArray() cannot solve the puzzle. In specialCase() copyArray is sent to createCopy() function to copy myArray, in it’s current partly solved state, into copyArray. Then copyArray is used to test values along with solveArray() function to the puzzle. If a solution is found it is then put into myArray and solved.</w:t>
+        <w:t xml:space="preserve">Initially memory </w:t>
+      </w:r>
+      <w:r>
+        <w:t xml:space="preserve">is allocated for copyArray </w:t>
+      </w:r>
+      <w:r>
+        <w:t>using malloc() along with myArray but it is only used if solveArray() cannot solve the puzzle. In specialCase() copyArray is sent to createC</w:t>
+      </w:r>
+      <w:r>
+        <w:t>opy() function to copy myArray (</w:t>
+      </w:r>
+      <w:r>
+        <w:t>in its current</w:t>
+      </w:r>
+      <w:r>
+        <w:t>, partly solved state)</w:t>
+      </w:r>
+      <w:r>
+        <w:t xml:space="preserve"> into copyArray. Then copyArray is used to test values along with solveArray() function to </w:t>
+      </w:r>
+      <w:r>
+        <w:t xml:space="preserve">solve </w:t>
+      </w:r>
+      <w:r>
+        <w:t xml:space="preserve">the puzzle. If a solution is found it is then put into myArray and </w:t>
+      </w:r>
+      <w:r>
+        <w:t xml:space="preserve">myArray is sent to solveArray() again to </w:t>
+      </w:r>
+      <w:r>
+        <w:t>solved.</w:t>
       </w:r>
     </w:p>
     <w:p/>
@@ -282,7 +380,13 @@
     </w:p>
     <w:p>
       <w:r>
-        <w:t>A 1D array that hold row totals obtained from test.txt file.</w:t>
+        <w:t>A 1D array that stores</w:t>
+      </w:r>
+      <w:r>
+        <w:t xml:space="preserve"> row totals obtain</w:t>
+      </w:r>
+      <w:r>
+        <w:t>ed from test.txt file from within fillArray() function.</w:t>
       </w:r>
     </w:p>
     <w:p/>
@@ -299,7 +403,13 @@
     </w:p>
     <w:p>
       <w:r>
-        <w:t>A 1D array that hold column totals obtained from test.txt file.</w:t>
+        <w:t>A 1D array that store</w:t>
+      </w:r>
+      <w:r>
+        <w:t xml:space="preserve"> column totals obtained from test.txt file</w:t>
+      </w:r>
+      <w:r>
+        <w:t xml:space="preserve"> from within fillArray() function.</w:t>
       </w:r>
     </w:p>
     <w:p>
@@ -310,6 +420,13 @@
           <w:szCs w:val="40"/>
         </w:rPr>
       </w:pPr>
+      <w:r>
+        <w:rPr>
+          <w:sz w:val="40"/>
+          <w:szCs w:val="40"/>
+        </w:rPr>
+        <w:t xml:space="preserve">2. </w:t>
+      </w:r>
       <w:r>
         <w:rPr>
           <w:sz w:val="40"/>
@@ -2417,6 +2534,31 @@
     </w:p>
     <w:p/>
     <w:p/>
+    <w:p/>
+    <w:p>
+      <w:pPr>
+        <w:pStyle w:val="Heading3"/>
+        <w:rPr>
+          <w:sz w:val="28"/>
+          <w:szCs w:val="28"/>
+        </w:rPr>
+      </w:pPr>
+      <w:r>
+        <w:rPr>
+          <w:sz w:val="28"/>
+          <w:szCs w:val="28"/>
+        </w:rPr>
+        <w:t>Descriptions of functions</w:t>
+      </w:r>
+    </w:p>
+    <w:p>
+      <w:pPr>
+        <w:rPr>
+          <w:sz w:val="28"/>
+          <w:szCs w:val="28"/>
+        </w:rPr>
+      </w:pPr>
+    </w:p>
     <w:p>
       <w:r>
         <w:t>(1)</w:t>
@@ -2464,7 +2606,16 @@
         <w:t>.</w:t>
       </w:r>
       <w:r>
-        <w:t xml:space="preserve">Size will be used as a parameter for size for all arrays and array operation </w:t>
+        <w:t xml:space="preserve"> </w:t>
+      </w:r>
+      <w:r>
+        <w:t>Size will be used as a parameter for size for all arrays and array operation</w:t>
+      </w:r>
+      <w:r>
+        <w:t>s</w:t>
+      </w:r>
+      <w:r>
+        <w:t xml:space="preserve"> </w:t>
       </w:r>
       <w:r>
         <w:t>throughout</w:t>
@@ -2489,63 +2640,283 @@
     </w:p>
     <w:p>
       <w:r>
-        <w:lastRenderedPageBreak/>
-        <w:t>fillArray takes as parameters pointers to myArray, rowTotals and co</w:t>
-      </w:r>
-      <w:r>
-        <w:t xml:space="preserve">lTotal and also int size. The first data point in test.txt file is skipped by assigning it to x. Then nested loops, with </w:t>
-      </w:r>
+        <w:t>fillArray takes as parameters pointers to myArray, rowTota</w:t>
+      </w:r>
+      <w:r>
+        <w:t>l</w:t>
+      </w:r>
+      <w:r>
+        <w:t xml:space="preserve"> and co</w:t>
+      </w:r>
+      <w:r>
+        <w:t xml:space="preserve">lTotal and also int size. The first data point in test.txt file is skipped by assigning it to </w:t>
+      </w:r>
+      <w:r>
+        <w:t xml:space="preserve">the variable </w:t>
+      </w:r>
+      <w:r>
+        <w:t xml:space="preserve">x. Then nested loops, with </w:t>
+      </w:r>
+      <w:r>
+        <w:t xml:space="preserve">int </w:t>
+      </w:r>
+      <w:r>
+        <w:t>size</w:t>
+      </w:r>
+      <w:r>
+        <w:t xml:space="preserve"> as limit, are use to fill myArray. Once size is reach, size+1 fills rowTotal and size+2 fills column totals. All data are obtained from test.txt using </w:t>
+      </w:r>
+      <w:r>
+        <w:t xml:space="preserve">fopen() and </w:t>
+      </w:r>
+      <w:r>
+        <w:t>fscanf().</w:t>
+      </w:r>
+    </w:p>
+    <w:p/>
+    <w:p>
+      <w:r>
+        <w:t>(3)</w:t>
+      </w:r>
+    </w:p>
+    <w:p>
       <w:r>
         <w:rPr>
           <w:b/>
         </w:rPr>
+        <w:t>v</w:t>
+      </w:r>
+      <w:r>
+        <w:rPr>
+          <w:b/>
+        </w:rPr>
+        <w:t>oid printUnsolvedArray(int **array, int *rowTotal, int *colTotal, int size)</w:t>
+      </w:r>
+      <w:r>
+        <w:t xml:space="preserve"> </w:t>
+      </w:r>
+    </w:p>
+    <w:p>
+      <w:r>
+        <w:t>Once myArray, rowTotal, colTotal are filled with data printUnsolvedArray()</w:t>
+      </w:r>
+      <w:r>
+        <w:t xml:space="preserve"> takes </w:t>
+      </w:r>
+      <w:r>
+        <w:t xml:space="preserve">pointers to </w:t>
+      </w:r>
+      <w:r>
+        <w:t xml:space="preserve">the 3 arrays mentioned ass parameters along with int </w:t>
+      </w:r>
+      <w:r>
         <w:t>size</w:t>
       </w:r>
       <w:r>
-        <w:t xml:space="preserve"> as limit, are use to fill myArray. Once size is reach, size+1 fills rowTotal and size+2 fills column totals. All data are obtained from test.txt using fscanf().</w:t>
-      </w:r>
-    </w:p>
-    <w:p/>
-    <w:p>
-      <w:r>
-        <w:t>(3)</w:t>
-      </w:r>
-    </w:p>
-    <w:p>
-      <w:r>
+        <w:t xml:space="preserve"> to print to console. The function uses nested loops and printf() to print unsolved array then row totals and then column totals.</w:t>
+      </w:r>
+    </w:p>
+    <w:p/>
+    <w:p>
+      <w:r>
+        <w:t>(4)</w:t>
+      </w:r>
+    </w:p>
+    <w:p>
+      <w:pPr>
         <w:rPr>
           <w:b/>
         </w:rPr>
-        <w:t>v</w:t>
-      </w:r>
+      </w:pPr>
       <w:r>
         <w:rPr>
           <w:b/>
         </w:rPr>
-        <w:t>oid printUnsolvedArray(int **array, int *rowTotal, int *colTotal, int size)</w:t>
+        <w:t>int solveArray(int **myArray, int *rowTotal, int *colTotal, int size)</w:t>
+      </w:r>
+    </w:p>
+    <w:p>
+      <w:r>
+        <w:t xml:space="preserve">This function takes as parameters pointers to </w:t>
+      </w:r>
+      <w:r>
+        <w:t>myArray, rowTotal</w:t>
+      </w:r>
+      <w:r>
+        <w:t xml:space="preserve"> and colTotal and also int size. </w:t>
+      </w:r>
+      <w:r>
+        <w:t xml:space="preserve">This is where the simple algorithm is used to solve the puzzle. 13 out of the 15 examples given </w:t>
+      </w:r>
+      <w:r>
+        <w:t>from blackboard and from</w:t>
+      </w:r>
+      <w:r>
+        <w:t xml:space="preserve"> our assignment specs are solved here. The algorithm is explained below. If </w:t>
+      </w:r>
+      <w:r>
+        <w:t>myA</w:t>
+      </w:r>
+      <w:r>
+        <w:t xml:space="preserve">rray is solved function returns 1 </w:t>
+      </w:r>
+      <w:r>
+        <w:t xml:space="preserve">and main() moves onto printSolvedArray(). If myArray is not solved in solveFunction() </w:t>
+      </w:r>
+      <w:r>
+        <w:t xml:space="preserve">after 20 loops of trying </w:t>
+      </w:r>
+      <w:r>
+        <w:t xml:space="preserve">my </w:t>
+      </w:r>
+      <w:r>
+        <w:t>solveArray() will return 2 and my program will send myArray</w:t>
+      </w:r>
+      <w:r>
+        <w:t xml:space="preserve"> to specialCase() to attempt to solve </w:t>
+      </w:r>
+      <w:r>
+        <w:t xml:space="preserve">from </w:t>
+      </w:r>
+      <w:r>
+        <w:t>there.</w:t>
+      </w:r>
+    </w:p>
+    <w:p/>
+    <w:p>
+      <w:r>
+        <w:t>(5)</w:t>
+      </w:r>
+    </w:p>
+    <w:p>
+      <w:r>
+        <w:rPr>
+          <w:b/>
+        </w:rPr>
+        <w:t>int specialCase(int **myArray, int **copyArray, int *rowTotal, int *colTotal, int size)</w:t>
+      </w:r>
+      <w:r>
+        <w:t xml:space="preserve">; </w:t>
       </w:r>
       <w:r>
         <w:t xml:space="preserve"> </w:t>
       </w:r>
-    </w:p>
-    <w:p>
-      <w:r>
-        <w:t>Once myArray, rowTotal, colTotal are filled with data printUnsolvedArray()</w:t>
-      </w:r>
-      <w:r>
-        <w:t xml:space="preserve"> takes the 3 arrays mentioned ass parameters along with int </w:t>
-      </w:r>
-      <w:r>
-        <w:t>size</w:t>
-      </w:r>
-      <w:r>
-        <w:t xml:space="preserve"> to print to console. The function uses nested loops and printf() to print unsolved array then row totals and then column totals.</w:t>
-      </w:r>
-    </w:p>
-    <w:p/>
-    <w:p>
-      <w:r>
-        <w:t>(4)</w:t>
+      <w:r>
+        <w:t xml:space="preserve">If puzzle is not solved in solveArray() mayArray will be sent here. This function </w:t>
+      </w:r>
+      <w:r>
+        <w:t>takes as parameters pointers to myArray, copyArry, rowTotals and colTotal and also int size. Firstly important variables are created</w:t>
+      </w:r>
+      <w:r>
+        <w:t xml:space="preserve"> and set to 0</w:t>
+      </w:r>
+      <w:r>
+        <w:t>, solved, check1 and check2. All of thes</w:t>
+      </w:r>
+      <w:r>
+        <w:t xml:space="preserve">e variables need to equal 1 </w:t>
+      </w:r>
+      <w:r>
+        <w:t>for the puzzle to be solved. myArray comes here partly solved from solveArray(). A co</w:t>
+      </w:r>
+      <w:r>
+        <w:t>py of myArray’s current state is</w:t>
+      </w:r>
+      <w:r>
+        <w:t xml:space="preserve"> put into copyArray through the function call of createCopy() described below. A loop tests a value between 0 and 9 in copyArray</w:t>
+      </w:r>
+      <w:r>
+        <w:t xml:space="preserve"> at the first location of a -1</w:t>
+      </w:r>
+      <w:r>
+        <w:t>. With each guess c</w:t>
+      </w:r>
+      <w:r>
+        <w:t xml:space="preserve">heck1 and check2 need to equal </w:t>
+      </w:r>
+      <w:r>
+        <w:t xml:space="preserve">1 for the puzzle to be solved. copyArray is sent </w:t>
+      </w:r>
+      <w:r>
+        <w:t xml:space="preserve">with the guess value </w:t>
+      </w:r>
+      <w:r>
+        <w:t>back to solveArray() to see if i</w:t>
+      </w:r>
+      <w:r>
+        <w:t>t solves. If it solved 1 is returned and stored in check</w:t>
+      </w:r>
+      <w:r>
+        <w:t>1. Check</w:t>
+      </w:r>
+      <w:r>
+        <w:t>2</w:t>
+      </w:r>
+      <w:r>
+        <w:t xml:space="preserve"> will only be true if checkTotals() returns 1</w:t>
+      </w:r>
+      <w:r>
+        <w:t>.</w:t>
+      </w:r>
+      <w:r>
+        <w:t xml:space="preserve"> </w:t>
+      </w:r>
+      <w:r>
+        <w:t xml:space="preserve">CheckTotals() takes copyArray which has just been </w:t>
+      </w:r>
+      <w:r>
+        <w:t>“</w:t>
+      </w:r>
+      <w:r>
+        <w:t>solved</w:t>
+      </w:r>
+      <w:r>
+        <w:t>”</w:t>
+      </w:r>
+      <w:r>
+        <w:t xml:space="preserve"> in solveArray() and uses nested loops to check if totals match up</w:t>
+      </w:r>
+      <w:r>
+        <w:t xml:space="preserve">. </w:t>
+      </w:r>
+      <w:r>
+        <w:t>If totals match u</w:t>
+      </w:r>
+      <w:r>
+        <w:t xml:space="preserve">p check2 receives a 1 and </w:t>
+      </w:r>
+      <w:r>
+        <w:t>program moves onto next step. If totals don’t</w:t>
+      </w:r>
+      <w:r>
+        <w:t xml:space="preserve"> match </w:t>
+      </w:r>
+      <w:r>
+        <w:t xml:space="preserve">copyArray </w:t>
+      </w:r>
+      <w:r>
+        <w:t xml:space="preserve">is refilled with myArray in its unsolved state </w:t>
+      </w:r>
+      <w:r>
+        <w:t>to test a new value until a solution is found. Once solution is found the correct value is put into myArray and sent to solveArray()</w:t>
+      </w:r>
+      <w:r>
+        <w:t xml:space="preserve"> to be solved with the simple algorithm described below</w:t>
+      </w:r>
+      <w:r>
+        <w:t xml:space="preserve"> in the algorithm section</w:t>
+      </w:r>
+      <w:r>
+        <w:t>.</w:t>
+      </w:r>
+    </w:p>
+    <w:p/>
+    <w:p>
+      <w:r>
+        <w:t>(6</w:t>
+      </w:r>
+      <w:r>
+        <w:t>)</w:t>
       </w:r>
     </w:p>
     <w:p>
@@ -2558,106 +2929,88 @@
         <w:rPr>
           <w:b/>
         </w:rPr>
-        <w:t>int solveArray(int **myArray, int *rowTotal, int *colTotal, int size)</w:t>
-      </w:r>
-    </w:p>
-    <w:p>
-      <w:r>
-        <w:t xml:space="preserve">This function takes as parameters pointers to myArray, rowTotals and colTotal and also int size. </w:t>
-      </w:r>
-      <w:r>
-        <w:t xml:space="preserve">This is where the simple algorithm is used to solve the puzzle. 13 out of the 15 examples given in our assignment specs are solved here. The algorithm is explained below. If </w:t>
-      </w:r>
-      <w:r>
-        <w:t>myA</w:t>
-      </w:r>
-      <w:r>
-        <w:t xml:space="preserve">rray is solved function returns 1 and if not after 20 loops of trying </w:t>
-      </w:r>
-      <w:r>
-        <w:t xml:space="preserve">my </w:t>
-      </w:r>
-      <w:r>
-        <w:t>program will move on to specialCase() to attempt to solve there.</w:t>
-      </w:r>
-    </w:p>
-    <w:p/>
-    <w:p>
-      <w:r>
-        <w:t>(5)</w:t>
-      </w:r>
-    </w:p>
-    <w:p>
-      <w:r>
+        <w:t>void createCopy(int **myArray, int **copyArray, int size)</w:t>
+      </w:r>
+    </w:p>
+    <w:p>
+      <w:r>
+        <w:t>Takes pointers to myArr</w:t>
+      </w:r>
+      <w:r>
+        <w:t>a</w:t>
+      </w:r>
+      <w:r>
+        <w:t>y and copyArra</w:t>
+      </w:r>
+      <w:r>
+        <w:t>y along with int size  to gener</w:t>
+      </w:r>
+      <w:r>
+        <w:t xml:space="preserve">ate copies of myArray when needed. </w:t>
+      </w:r>
+      <w:r>
+        <w:t xml:space="preserve">This function is used </w:t>
+      </w:r>
+      <w:r>
+        <w:t xml:space="preserve">in specialCase() function only </w:t>
+      </w:r>
+      <w:r>
+        <w:t xml:space="preserve">in </w:t>
+      </w:r>
+      <w:r>
+        <w:t xml:space="preserve">the case where myArray is not solved in solveArray() function. How it is used is described </w:t>
+      </w:r>
+      <w:r>
+        <w:t xml:space="preserve">more </w:t>
+      </w:r>
+      <w:r>
+        <w:t>in the description for specialCase() function</w:t>
+      </w:r>
+      <w:r>
+        <w:t xml:space="preserve"> above</w:t>
+      </w:r>
+      <w:r>
+        <w:t>.</w:t>
+      </w:r>
+      <w:r>
+        <w:t xml:space="preserve"> Copying is done with nested loops.</w:t>
+      </w:r>
+    </w:p>
+    <w:p/>
+    <w:p/>
+    <w:p>
+      <w:r>
+        <w:t>(7</w:t>
+      </w:r>
+      <w:r>
+        <w:t>)</w:t>
+      </w:r>
+    </w:p>
+    <w:p>
+      <w:pPr>
         <w:rPr>
           <w:b/>
         </w:rPr>
-        <w:t>int specialCase(int **myArray, int **copyArray, int *rowTotal, int *colTotal, int size)</w:t>
-      </w:r>
-      <w:r>
-        <w:t xml:space="preserve">; </w:t>
-      </w:r>
-    </w:p>
-    <w:p>
-      <w:r>
-        <w:t xml:space="preserve">If puzzle is not solved in solveArray() mayArray will be sent here. This function </w:t>
-      </w:r>
-      <w:r>
-        <w:t>takes as parameters pointers to myArray, copyArry, rowTotals and colTotal and also int size. Firstly important variables are created</w:t>
-      </w:r>
-      <w:r>
-        <w:t xml:space="preserve"> and set to 0</w:t>
-      </w:r>
-      <w:r>
-        <w:t>, solved, check1 and check2. All of thes</w:t>
-      </w:r>
-      <w:r>
-        <w:t xml:space="preserve">e variables need to equal 1 </w:t>
-      </w:r>
-      <w:r>
-        <w:t xml:space="preserve">for the puzzle to be solved. </w:t>
-      </w:r>
-    </w:p>
-    <w:p/>
-    <w:p>
-      <w:r>
-        <w:t>myArray comes here partly solved from solveArray(). A co</w:t>
-      </w:r>
-      <w:r>
-        <w:t>py of myArray’s current state is</w:t>
-      </w:r>
-      <w:r>
-        <w:t xml:space="preserve"> put into copyArray through the function call of createCopy() described below. A loop tests a value between 0 and 9 in copyArray</w:t>
-      </w:r>
-      <w:r>
-        <w:t xml:space="preserve"> at the first location of a -1</w:t>
-      </w:r>
-      <w:r>
-        <w:t>. With each guess c</w:t>
-      </w:r>
-      <w:r>
-        <w:t xml:space="preserve">heck1 and check2 need to equal </w:t>
-      </w:r>
-      <w:r>
-        <w:t xml:space="preserve">1 for the puzzle to be solved. copyArray is sent </w:t>
-      </w:r>
-      <w:r>
-        <w:t xml:space="preserve">with the guess value </w:t>
-      </w:r>
-      <w:r>
-        <w:t>back to solveArray() to see if i</w:t>
-      </w:r>
-      <w:r>
-        <w:t>t solves. If it solved 1 is returned and stored in check</w:t>
-      </w:r>
-      <w:r>
-        <w:t>1. Check</w:t>
-      </w:r>
-      <w:r>
-        <w:t>2</w:t>
-      </w:r>
-      <w:r>
-        <w:t xml:space="preserve"> will only be true if checkTotals() returns 1</w:t>
+      </w:pPr>
+      <w:r>
+        <w:rPr>
+          <w:b/>
+        </w:rPr>
+        <w:t>int checkTotals(int **copyArray, int *rowTotal, int *colTotal, int size)</w:t>
+      </w:r>
+    </w:p>
+    <w:p>
+      <w:r>
+        <w:t>C</w:t>
+      </w:r>
+      <w:r>
+        <w:t xml:space="preserve">hecks </w:t>
+      </w:r>
+      <w:r>
+        <w:t xml:space="preserve">row and column </w:t>
+      </w:r>
+      <w:r>
+        <w:t>totals, returns 1 if true</w:t>
       </w:r>
       <w:r>
         <w:t>.</w:t>
@@ -2665,35 +3018,13 @@
       <w:r>
         <w:t xml:space="preserve"> </w:t>
       </w:r>
-      <w:r>
-        <w:t>CheckTotals() takes copyArray which has just been solved in solveArray() and uses nested loops to check if totals match up</w:t>
-      </w:r>
-      <w:r>
-        <w:t xml:space="preserve">. </w:t>
-      </w:r>
-      <w:r>
-        <w:t>If totals match u</w:t>
-      </w:r>
-      <w:r>
-        <w:t xml:space="preserve">p check2 receives a 1 and </w:t>
-      </w:r>
-      <w:r>
-        <w:t>program moves onto next step. If totals don’t</w:t>
-      </w:r>
-      <w:r>
-        <w:t xml:space="preserve"> match a </w:t>
-      </w:r>
-      <w:r>
-        <w:t xml:space="preserve">copyArray </w:t>
-      </w:r>
-      <w:r>
-        <w:t xml:space="preserve">is refilled with myArray in its unsolved state </w:t>
-      </w:r>
-      <w:r>
-        <w:t>to test a new value until a solution is found. Once solution is found the correct value is put into myArray and sent to solveArray()</w:t>
-      </w:r>
-      <w:r>
-        <w:t xml:space="preserve"> to be solved with the simple algorithm described below</w:t>
+    </w:p>
+    <w:p>
+      <w:r>
+        <w:t>CheckTotals() takes copyArray which has just been solved in solveArray() and uses nested loops to check if totals match up.</w:t>
+      </w:r>
+      <w:r>
+        <w:t xml:space="preserve"> How it is used is described in specialCase() description above</w:t>
       </w:r>
       <w:r>
         <w:t>.</w:t>
@@ -2702,114 +3033,29 @@
     <w:p/>
     <w:p>
       <w:r>
-        <w:t>(6</w:t>
-      </w:r>
-      <w:r>
-        <w:t>)</w:t>
-      </w:r>
-    </w:p>
-    <w:p>
-      <w:pPr>
+        <w:t xml:space="preserve"> </w:t>
+      </w:r>
+      <w:r>
+        <w:t>(8)</w:t>
+      </w:r>
+    </w:p>
+    <w:p>
+      <w:r>
         <w:rPr>
           <w:b/>
         </w:rPr>
-      </w:pPr>
-      <w:r>
-        <w:rPr>
-          <w:b/>
-        </w:rPr>
-        <w:t>void createCopy(int **myArray, int **copyArray, int size)</w:t>
-      </w:r>
-    </w:p>
-    <w:p>
-      <w:r>
-        <w:t xml:space="preserve">Takes pointers to myArry and copyArray along with int size  to genersate copies of myArray when needed. </w:t>
-      </w:r>
-      <w:r>
-        <w:t xml:space="preserve">This function is used </w:t>
-      </w:r>
-      <w:r>
-        <w:t xml:space="preserve">in specialCase() function only the case where myArray is not solved in solveArray() function. How it is used is described </w:t>
-      </w:r>
-      <w:r>
-        <w:t xml:space="preserve">more </w:t>
-      </w:r>
-      <w:r>
-        <w:t>in the description for specialCase() function.</w:t>
-      </w:r>
-      <w:r>
-        <w:t xml:space="preserve"> Copying is done with nested loops.</w:t>
-      </w:r>
-    </w:p>
-    <w:p/>
-    <w:p/>
-    <w:p>
-      <w:r>
-        <w:t>(7</w:t>
-      </w:r>
-      <w:r>
-        <w:t>)</w:t>
-      </w:r>
-    </w:p>
-    <w:p>
-      <w:pPr>
-        <w:rPr>
-          <w:b/>
-        </w:rPr>
-      </w:pPr>
-      <w:r>
-        <w:rPr>
-          <w:b/>
-        </w:rPr>
-        <w:t>int checkTotals(int **copyArray, int *rowTotal, int *colTotal, int size)</w:t>
-      </w:r>
-    </w:p>
-    <w:p>
-      <w:r>
-        <w:t>C</w:t>
-      </w:r>
-      <w:r>
-        <w:t xml:space="preserve">hecks </w:t>
-      </w:r>
-      <w:r>
-        <w:t xml:space="preserve">row and column </w:t>
-      </w:r>
-      <w:r>
-        <w:t>totals, returns 1 if true</w:t>
-      </w:r>
-      <w:r>
-        <w:t>.</w:t>
-      </w:r>
-      <w:r>
-        <w:t xml:space="preserve">
-</w:t>
-      </w:r>
-    </w:p>
-    <w:p>
-      <w:r>
-        <w:t>CheckTotals() takes copyArray which has just been solved in solveArray() and uses nested loops to check if totals match up.</w:t>
-      </w:r>
-    </w:p>
-    <w:p/>
-    <w:p>
-      <w:r>
-        <w:t xml:space="preserve"> </w:t>
-      </w:r>
-      <w:r>
-        <w:t>(8)</w:t>
-      </w:r>
-    </w:p>
-    <w:p>
-      <w:r>
-        <w:rPr>
-          <w:b/>
-        </w:rPr>
         <w:t>void printSolvedArray(int **array, int size)</w:t>
       </w:r>
     </w:p>
     <w:p>
       <w:r>
-        <w:t>This function takes myArray a soon as it is solved and size to print to console using nested loops.</w:t>
+        <w:t>This function takes myArray a soon as it is solved and size to print</w:t>
+      </w:r>
+      <w:r>
+        <w:t>s</w:t>
+      </w:r>
+      <w:r>
+        <w:t xml:space="preserve"> to console using nested loops.</w:t>
       </w:r>
     </w:p>
     <w:p>
@@ -2850,7 +3096,10 @@
         <w:t>f the row sum and the row total</w:t>
       </w:r>
       <w:r>
-        <w:t xml:space="preserve">. Loops </w:t>
+        <w:t xml:space="preserve"> and l</w:t>
+      </w:r>
+      <w:r>
+        <w:t xml:space="preserve">oops </w:t>
       </w:r>
       <w:r>
         <w:t xml:space="preserve">through </w:t>
@@ -2905,7 +3154,22 @@
     </w:p>
     <w:p>
       <w:r>
-        <w:t xml:space="preserve">I copy the 15 examples provided into test.txt files and also all the examples in the assignment document plus a few more. In total I </w:t>
+        <w:t>I copied</w:t>
+      </w:r>
+      <w:r>
+        <w:t xml:space="preserve"> the 15 examples provided into test</w:t>
+      </w:r>
+      <w:r>
+        <w:t>#</w:t>
+      </w:r>
+      <w:r>
+        <w:t>.txt files and also all the examples in the assignment document plus a few more</w:t>
+      </w:r>
+      <w:r>
+        <w:t xml:space="preserve"> I created</w:t>
+      </w:r>
+      <w:r>
+        <w:t xml:space="preserve">. In total I </w:t>
       </w:r>
       <w:r>
         <w:t>tested 28</w:t>
@@ -2929,7 +3193,19 @@
         <w:t>txt an</w:t>
       </w:r>
       <w:r>
-        <w:t>d test16.txt. I also generated another like this myself test25.txt. The three I just mentioned</w:t>
+        <w:t>d test16.txt</w:t>
+      </w:r>
+      <w:r>
+        <w:t xml:space="preserve"> shown below</w:t>
+      </w:r>
+      <w:r>
+        <w:t>. I also generated another like this myself</w:t>
+      </w:r>
+      <w:r>
+        <w:t>,</w:t>
+      </w:r>
+      <w:r>
+        <w:t xml:space="preserve"> test25.txt. The three I just mentioned</w:t>
       </w:r>
       <w:r>
         <w:t xml:space="preserve"> were solved in the special case algorithm. </w:t>
@@ -2938,7 +3214,13 @@
         <w:t xml:space="preserve">All test data I used are provided in the appendix. </w:t>
       </w:r>
       <w:r>
-        <w:t>Luke said to me that the test data will be no more difficult than the examples given so I am confident all given data set can be solved by my solution.</w:t>
+        <w:t>Luke said to me that the test data will be no more difficult than the examples given so I am confident all given data set</w:t>
+      </w:r>
+      <w:r>
+        <w:t>s</w:t>
+      </w:r>
+      <w:r>
+        <w:t xml:space="preserve"> can be solved by my solution.</w:t>
       </w:r>
       <w:r>
         <w:t xml:space="preserve"> </w:t>
@@ -2962,14 +3244,108 @@
         <w:t>).</w:t>
       </w:r>
       <w:r>
-        <w:t xml:space="preserve"> In Both cases message is printed and program is stopped.</w:t>
-      </w:r>
-      <w:r>
-        <w:t xml:space="preserve"> Also if test data puzzle is to difficult for my solution  a massage will be displayed and program will stop running. Such is the case for test28.txt.</w:t>
-      </w:r>
-    </w:p>
-    <w:p/>
-    <w:p/>
+        <w:t xml:space="preserve"> In Both cases </w:t>
+      </w:r>
+      <w:r>
+        <w:t xml:space="preserve">a </w:t>
+      </w:r>
+      <w:r>
+        <w:t xml:space="preserve">message is printed </w:t>
+      </w:r>
+      <w:r>
+        <w:t xml:space="preserve">to console </w:t>
+      </w:r>
+      <w:r>
+        <w:t xml:space="preserve">and </w:t>
+      </w:r>
+      <w:r>
+        <w:t xml:space="preserve">the </w:t>
+      </w:r>
+      <w:r>
+        <w:t>program is stopped.</w:t>
+      </w:r>
+      <w:r>
+        <w:t xml:space="preserve"> Also if test data puzzle i</w:t>
+      </w:r>
+      <w:r>
+        <w:t xml:space="preserve">s to difficult for my solution </w:t>
+      </w:r>
+      <w:r>
+        <w:t>a massage will be displayed and program will stop running. Such is the case for test28.txt.</w:t>
+      </w:r>
+    </w:p>
+    <w:p/>
+    <w:p>
+      <w:pPr>
+        <w:pStyle w:val="Heading3"/>
+      </w:pPr>
+      <w:r>
+        <w:t>Where to find tests within solution</w:t>
+      </w:r>
+    </w:p>
+    <w:p>
+      <w:r>
+        <w:t>Line 65 in mai</w:t>
+      </w:r>
+      <w:r>
+        <w:t>n() tests if array size is incorrect value.</w:t>
+      </w:r>
+    </w:p>
+    <w:p>
+      <w:r>
+        <w:t>Line 147 in getSize() test</w:t>
+      </w:r>
+      <w:r>
+        <w:t>s</w:t>
+      </w:r>
+      <w:r>
+        <w:t xml:space="preserve"> if data was loaded.</w:t>
+      </w:r>
+    </w:p>
+    <w:p>
+      <w:r>
+        <w:t>L</w:t>
+      </w:r>
+      <w:r>
+        <w:t>ine 188 in fillArray() tests if array element read from the data is invalid.</w:t>
+      </w:r>
+    </w:p>
+    <w:p>
+      <w:r>
+        <w:t xml:space="preserve">Line </w:t>
+      </w:r>
+      <w:r>
+        <w:t>383 in solveArray() tests if myArray cannot be solved by simple algorithm</w:t>
+      </w:r>
+      <w:r>
+        <w:t>.</w:t>
+      </w:r>
+    </w:p>
+    <w:p>
+      <w:r>
+        <w:t xml:space="preserve">Line 442 in specialCase() tests if array is unsolvable by my </w:t>
+      </w:r>
+      <w:r>
+        <w:t xml:space="preserve">complete </w:t>
+      </w:r>
+      <w:r>
+        <w:t>algorithm</w:t>
+      </w:r>
+      <w:r>
+        <w:t>.</w:t>
+      </w:r>
+    </w:p>
+    <w:p/>
+    <w:p>
+      <w:pPr>
+        <w:pStyle w:val="Heading1"/>
+      </w:pPr>
+      <w:r>
+        <w:t>Appendix 1.</w:t>
+      </w:r>
+      <w:bookmarkStart w:id="0" w:name="_GoBack"/>
+      <w:bookmarkEnd w:id="0"/>
+    </w:p>
     <w:p>
       <w:pPr>
         <w:pStyle w:val="Heading2"/>
@@ -4268,14 +4644,12 @@
       <w:r>
         <w:t>14 33 24 23 27 26</w:t>
       </w:r>
-      <w:bookmarkStart w:id="0" w:name="_GoBack"/>
-      <w:bookmarkEnd w:id="0"/>
     </w:p>
     <w:sectPr>
       <w:footerReference w:type="even" r:id="rId8"/>
       <w:footerReference w:type="default" r:id="rId9"/>
       <w:pgSz w:w="11900" w:h="16840"/>
-      <w:pgMar w:top="1440" w:right="1800" w:bottom="1440" w:left="1800" w:header="708" w:footer="708" w:gutter="0"/>
+      <w:pgMar w:top="1276" w:right="1800" w:bottom="1440" w:left="1800" w:header="708" w:footer="708" w:gutter="0"/>
       <w:cols w:space="708"/>
       <w:docGrid w:linePitch="360"/>
     </w:sectPr>
@@ -4395,15 +4769,13 @@
               <w:szCs w:val="24"/>
               <w:bdr w:val="single" w:sz="4" w:space="0" w:color="FFFFFF" w:themeColor="background1"/>
             </w:rPr>
-            <w:t xml:space="preserve">Dhruva O’Shea </w:t>
+            <w:t xml:space="preserve">Dhruva O’Shea s2855978 </w:t>
           </w:r>
           <w:sdt>
             <w:sdtPr>
               <w:rPr>
                 <w:rFonts w:ascii="Calibri" w:eastAsiaTheme="majorEastAsia" w:hAnsi="Calibri" w:cstheme="majorBidi"/>
                 <w:b/>
-                <w:sz w:val="24"/>
-                <w:szCs w:val="24"/>
                 <w:bdr w:val="single" w:sz="4" w:space="0" w:color="FFFFFF" w:themeColor="background1"/>
               </w:rPr>
               <w:alias w:val="Title"/>
@@ -4424,11 +4796,9 @@
                 <w:rPr>
                   <w:rFonts w:ascii="Calibri" w:eastAsiaTheme="majorEastAsia" w:hAnsi="Calibri" w:cstheme="majorBidi"/>
                   <w:b/>
-                  <w:sz w:val="24"/>
-                  <w:szCs w:val="24"/>
                   <w:bdr w:val="single" w:sz="4" w:space="0" w:color="FFFFFF" w:themeColor="background1"/>
                 </w:rPr>
-                <w:t xml:space="preserve">#s2855978 C programming Assignment 2017 </w:t>
+                <w:t xml:space="preserve"> puzzle solver in C language 1806ICT 2017 </w:t>
               </w:r>
             </w:sdtContent>
           </w:sdt>
@@ -4454,8 +4824,6 @@
             <w:rPr>
               <w:rFonts w:ascii="Calibri" w:hAnsi="Calibri"/>
               <w:b/>
-              <w:sz w:val="24"/>
-              <w:szCs w:val="24"/>
             </w:rPr>
             <w:fldChar w:fldCharType="begin"/>
           </w:r>
@@ -4472,8 +4840,6 @@
             <w:rPr>
               <w:rFonts w:ascii="Calibri" w:hAnsi="Calibri"/>
               <w:b/>
-              <w:sz w:val="24"/>
-              <w:szCs w:val="24"/>
             </w:rPr>
             <w:fldChar w:fldCharType="separate"/>
           </w:r>
@@ -4489,8 +4855,6 @@
             <w:rPr>
               <w:rFonts w:ascii="Calibri" w:hAnsi="Calibri"/>
               <w:b/>
-              <w:sz w:val="24"/>
-              <w:szCs w:val="24"/>
             </w:rPr>
             <w:fldChar w:fldCharType="end"/>
           </w:r>
@@ -5603,6 +5967,7 @@
   </w:compat>
   <w:rsids>
     <w:rsidRoot w:val="00E05511"/>
+    <w:rsid w:val="001C4045"/>
     <w:rsid w:val="00E05511"/>
   </w:rsids>
   <m:mathPr>
@@ -6339,7 +6704,7 @@
 </file>
 
 <file path=customXml/itemProps1.xml><?xml version="1.0" encoding="utf-8"?>
-<ds:datastoreItem xmlns:ds="http://schemas.openxmlformats.org/officeDocument/2006/customXml" ds:itemID="{BA748F8C-B56C-6547-B40E-95AC57F85080}">
+<ds:datastoreItem xmlns:ds="http://schemas.openxmlformats.org/officeDocument/2006/customXml" ds:itemID="{6BF2CFBC-7D51-2948-A55B-9693E98FDC42}">
   <ds:schemaRefs>
     <ds:schemaRef ds:uri="http://schemas.openxmlformats.org/officeDocument/2006/bibliography"/>
   </ds:schemaRefs>

</xml_diff>